<commit_message>
add server(merge backend server), update package(express server package), update note
</commit_message>
<xml_diff>
--- a/筆記13_Express小筆記_前後端為了demo合一.docx
+++ b/筆記13_Express小筆記_前後端為了demo合一.docx
@@ -321,6 +321,68 @@
       <w:r>
         <w:t>xpress</w:t>
       </w:r>
+      <w:r>
+        <w:rPr>
+          <w:rFonts w:hint="eastAsia"/>
+        </w:rPr>
+        <w:t xml:space="preserve">  (</w:t>
+      </w:r>
+      <w:r>
+        <w:rPr>
+          <w:rFonts w:hint="eastAsia"/>
+        </w:rPr>
+        <w:t>但因為這裡專案為了方便我們會用前後端合一的方式做整合</w:t>
+      </w:r>
+      <w:r>
+        <w:rPr>
+          <w:rFonts w:hint="eastAsia"/>
+        </w:rPr>
+        <w:t xml:space="preserve">&gt;&gt;  </w:t>
+      </w:r>
+      <w:r>
+        <w:rPr>
+          <w:rFonts w:hint="eastAsia"/>
+        </w:rPr>
+        <w:t>我們會把</w:t>
+      </w:r>
+      <w:r>
+        <w:rPr>
+          <w:rFonts w:hint="eastAsia"/>
+        </w:rPr>
+        <w:t>Ex</w:t>
+      </w:r>
+      <w:r>
+        <w:t>press</w:t>
+      </w:r>
+      <w:r>
+        <w:rPr>
+          <w:rFonts w:hint="eastAsia"/>
+        </w:rPr>
+        <w:t>寄生在</w:t>
+      </w:r>
+      <w:proofErr w:type="spellStart"/>
+      <w:r>
+        <w:rPr>
+          <w:rFonts w:hint="eastAsia"/>
+        </w:rPr>
+        <w:t>v</w:t>
+      </w:r>
+      <w:r>
+        <w:t>ue</w:t>
+      </w:r>
+      <w:proofErr w:type="spellEnd"/>
+      <w:r>
+        <w:rPr>
+          <w:rFonts w:hint="eastAsia"/>
+        </w:rPr>
+        <w:t>的底下</w:t>
+      </w:r>
+      <w:r>
+        <w:rPr>
+          <w:rFonts w:hint="eastAsia"/>
+        </w:rPr>
+        <w:t>!!)</w:t>
+      </w:r>
     </w:p>
     <w:p>
       <w:pPr>
@@ -368,9 +430,442 @@
       <w:pPr>
         <w:pStyle w:val="a7"/>
         <w:ind w:leftChars="0" w:left="360"/>
-        <w:rPr>
-          <w:rFonts w:hint="eastAsia"/>
-        </w:rPr>
+      </w:pPr>
+      <w:proofErr w:type="spellStart"/>
+      <w:r>
+        <w:t>Npm</w:t>
+      </w:r>
+      <w:proofErr w:type="spellEnd"/>
+      <w:r>
+        <w:t xml:space="preserve"> install -g express-generator</w:t>
+      </w:r>
+    </w:p>
+    <w:p>
+      <w:pPr>
+        <w:pStyle w:val="a7"/>
+        <w:ind w:leftChars="0" w:left="360"/>
+      </w:pPr>
+      <w:r>
+        <w:rPr>
+          <w:rFonts w:hint="eastAsia"/>
+        </w:rPr>
+        <w:t>再輸入</w:t>
+      </w:r>
+      <w:r>
+        <w:rPr>
+          <w:rFonts w:hint="eastAsia"/>
+        </w:rPr>
+        <w:t>e</w:t>
+      </w:r>
+      <w:r>
+        <w:t>xpress server</w:t>
+      </w:r>
+    </w:p>
+    <w:p>
+      <w:pPr>
+        <w:pStyle w:val="a7"/>
+        <w:ind w:leftChars="0" w:left="360"/>
+      </w:pPr>
+      <w:r>
+        <w:rPr>
+          <w:rFonts w:hint="eastAsia"/>
+        </w:rPr>
+        <w:t>就建成了</w:t>
+      </w:r>
+      <w:r>
+        <w:rPr>
+          <w:rFonts w:hint="eastAsia"/>
+        </w:rPr>
+        <w:t>!</w:t>
+      </w:r>
+    </w:p>
+    <w:p>
+      <w:pPr>
+        <w:pStyle w:val="a7"/>
+        <w:ind w:leftChars="0" w:left="360"/>
+        <w:rPr>
+          <w:rFonts w:hint="eastAsia"/>
+        </w:rPr>
+      </w:pPr>
+      <w:r>
+        <w:rPr>
+          <w:noProof/>
+        </w:rPr>
+        <w:drawing>
+          <wp:inline distT="0" distB="0" distL="0" distR="0" wp14:anchorId="6D148CF5" wp14:editId="7E181B22">
+            <wp:extent cx="5274310" cy="2966720"/>
+            <wp:effectExtent l="0" t="0" r="2540" b="5080"/>
+            <wp:docPr id="4" name="圖片 4"/>
+            <wp:cNvGraphicFramePr>
+              <a:graphicFrameLocks xmlns:a="http://schemas.openxmlformats.org/drawingml/2006/main" noChangeAspect="1"/>
+            </wp:cNvGraphicFramePr>
+            <a:graphic xmlns:a="http://schemas.openxmlformats.org/drawingml/2006/main">
+              <a:graphicData uri="http://schemas.openxmlformats.org/drawingml/2006/picture">
+                <pic:pic xmlns:pic="http://schemas.openxmlformats.org/drawingml/2006/picture">
+                  <pic:nvPicPr>
+                    <pic:cNvPr id="1" name=""/>
+                    <pic:cNvPicPr/>
+                  </pic:nvPicPr>
+                  <pic:blipFill>
+                    <a:blip r:embed="rId7"/>
+                    <a:stretch>
+                      <a:fillRect/>
+                    </a:stretch>
+                  </pic:blipFill>
+                  <pic:spPr>
+                    <a:xfrm>
+                      <a:off x="0" y="0"/>
+                      <a:ext cx="5274310" cy="2966720"/>
+                    </a:xfrm>
+                    <a:prstGeom prst="rect">
+                      <a:avLst/>
+                    </a:prstGeom>
+                  </pic:spPr>
+                </pic:pic>
+              </a:graphicData>
+            </a:graphic>
+          </wp:inline>
+        </w:drawing>
+      </w:r>
+    </w:p>
+    <w:p>
+      <w:pPr>
+        <w:pStyle w:val="a7"/>
+        <w:ind w:leftChars="0" w:left="360"/>
+        <w:rPr>
+          <w:rFonts w:hint="eastAsia"/>
+        </w:rPr>
+      </w:pPr>
+    </w:p>
+    <w:p>
+      <w:r>
+        <w:t>3.</w:t>
+      </w:r>
+    </w:p>
+    <w:p>
+      <w:r>
+        <w:rPr>
+          <w:rFonts w:hint="eastAsia"/>
+        </w:rPr>
+        <w:t>因為目前是</w:t>
+      </w:r>
+      <w:r>
+        <w:rPr>
+          <w:rFonts w:hint="eastAsia"/>
+        </w:rPr>
+        <w:t>(</w:t>
+      </w:r>
+      <w:r>
+        <w:rPr>
+          <w:rFonts w:hint="eastAsia"/>
+        </w:rPr>
+        <w:t>前後</w:t>
+      </w:r>
+      <w:r>
+        <w:rPr>
+          <w:rFonts w:hint="eastAsia"/>
+        </w:rPr>
+        <w:t>)</w:t>
+      </w:r>
+      <w:r>
+        <w:rPr>
+          <w:rFonts w:hint="eastAsia"/>
+        </w:rPr>
+        <w:t>專案合一，我們可以把寄生的</w:t>
+      </w:r>
+      <w:r>
+        <w:rPr>
+          <w:rFonts w:hint="eastAsia"/>
+        </w:rPr>
+        <w:t>e</w:t>
+      </w:r>
+      <w:r>
+        <w:t>xpress</w:t>
+      </w:r>
+      <w:r>
+        <w:rPr>
+          <w:rFonts w:hint="eastAsia"/>
+        </w:rPr>
+        <w:t>的</w:t>
+      </w:r>
+      <w:r>
+        <w:rPr>
+          <w:rFonts w:hint="eastAsia"/>
+        </w:rPr>
+        <w:t>package</w:t>
+      </w:r>
+      <w:r>
+        <w:t>&gt;&gt;</w:t>
+      </w:r>
+      <w:r>
+        <w:rPr>
+          <w:rFonts w:hint="eastAsia"/>
+        </w:rPr>
+        <w:t>改放在外面</w:t>
+      </w:r>
+      <w:proofErr w:type="spellStart"/>
+      <w:r>
+        <w:rPr>
+          <w:rFonts w:hint="eastAsia"/>
+        </w:rPr>
+        <w:t>vue</w:t>
+      </w:r>
+      <w:proofErr w:type="spellEnd"/>
+      <w:r>
+        <w:rPr>
+          <w:rFonts w:hint="eastAsia"/>
+        </w:rPr>
+        <w:t>專案的</w:t>
+      </w:r>
+      <w:proofErr w:type="spellStart"/>
+      <w:r>
+        <w:rPr>
+          <w:rFonts w:hint="eastAsia"/>
+        </w:rPr>
+        <w:t>d</w:t>
+      </w:r>
+      <w:r>
+        <w:t>ependancy</w:t>
+      </w:r>
+      <w:proofErr w:type="spellEnd"/>
+      <w:r>
+        <w:t>:</w:t>
+      </w:r>
+    </w:p>
+    <w:p>
+      <w:r>
+        <w:rPr>
+          <w:rFonts w:hint="eastAsia"/>
+        </w:rPr>
+        <w:t>原本的</w:t>
+      </w:r>
+      <w:r>
+        <w:rPr>
+          <w:rFonts w:hint="eastAsia"/>
+        </w:rPr>
+        <w:t>:</w:t>
+      </w:r>
+    </w:p>
+    <w:p>
+      <w:r>
+        <w:rPr>
+          <w:noProof/>
+        </w:rPr>
+        <w:lastRenderedPageBreak/>
+        <w:drawing>
+          <wp:inline distT="0" distB="0" distL="0" distR="0" wp14:anchorId="4B8F7C89" wp14:editId="35479170">
+            <wp:extent cx="5274310" cy="2966720"/>
+            <wp:effectExtent l="0" t="0" r="2540" b="5080"/>
+            <wp:docPr id="5" name="圖片 5"/>
+            <wp:cNvGraphicFramePr>
+              <a:graphicFrameLocks xmlns:a="http://schemas.openxmlformats.org/drawingml/2006/main" noChangeAspect="1"/>
+            </wp:cNvGraphicFramePr>
+            <a:graphic xmlns:a="http://schemas.openxmlformats.org/drawingml/2006/main">
+              <a:graphicData uri="http://schemas.openxmlformats.org/drawingml/2006/picture">
+                <pic:pic xmlns:pic="http://schemas.openxmlformats.org/drawingml/2006/picture">
+                  <pic:nvPicPr>
+                    <pic:cNvPr id="1" name=""/>
+                    <pic:cNvPicPr/>
+                  </pic:nvPicPr>
+                  <pic:blipFill>
+                    <a:blip r:embed="rId8"/>
+                    <a:stretch>
+                      <a:fillRect/>
+                    </a:stretch>
+                  </pic:blipFill>
+                  <pic:spPr>
+                    <a:xfrm>
+                      <a:off x="0" y="0"/>
+                      <a:ext cx="5274310" cy="2966720"/>
+                    </a:xfrm>
+                    <a:prstGeom prst="rect">
+                      <a:avLst/>
+                    </a:prstGeom>
+                  </pic:spPr>
+                </pic:pic>
+              </a:graphicData>
+            </a:graphic>
+          </wp:inline>
+        </w:drawing>
+      </w:r>
+    </w:p>
+    <w:p/>
+    <w:p>
+      <w:r>
+        <w:rPr>
+          <w:rFonts w:hint="eastAsia"/>
+        </w:rPr>
+        <w:t>改放在</w:t>
+      </w:r>
+      <w:r>
+        <w:rPr>
+          <w:rFonts w:hint="eastAsia"/>
+        </w:rPr>
+        <w:t>:</w:t>
+      </w:r>
+    </w:p>
+    <w:p>
+      <w:pPr>
+        <w:rPr>
+          <w:rFonts w:hint="eastAsia"/>
+        </w:rPr>
+      </w:pPr>
+      <w:r>
+        <w:rPr>
+          <w:noProof/>
+        </w:rPr>
+        <w:drawing>
+          <wp:inline distT="0" distB="0" distL="0" distR="0" wp14:anchorId="04AA6F06" wp14:editId="20EFA7E6">
+            <wp:extent cx="5274310" cy="2966720"/>
+            <wp:effectExtent l="0" t="0" r="2540" b="5080"/>
+            <wp:docPr id="6" name="圖片 6"/>
+            <wp:cNvGraphicFramePr>
+              <a:graphicFrameLocks xmlns:a="http://schemas.openxmlformats.org/drawingml/2006/main" noChangeAspect="1"/>
+            </wp:cNvGraphicFramePr>
+            <a:graphic xmlns:a="http://schemas.openxmlformats.org/drawingml/2006/main">
+              <a:graphicData uri="http://schemas.openxmlformats.org/drawingml/2006/picture">
+                <pic:pic xmlns:pic="http://schemas.openxmlformats.org/drawingml/2006/picture">
+                  <pic:nvPicPr>
+                    <pic:cNvPr id="1" name=""/>
+                    <pic:cNvPicPr/>
+                  </pic:nvPicPr>
+                  <pic:blipFill>
+                    <a:blip r:embed="rId9"/>
+                    <a:stretch>
+                      <a:fillRect/>
+                    </a:stretch>
+                  </pic:blipFill>
+                  <pic:spPr>
+                    <a:xfrm>
+                      <a:off x="0" y="0"/>
+                      <a:ext cx="5274310" cy="2966720"/>
+                    </a:xfrm>
+                    <a:prstGeom prst="rect">
+                      <a:avLst/>
+                    </a:prstGeom>
+                  </pic:spPr>
+                </pic:pic>
+              </a:graphicData>
+            </a:graphic>
+          </wp:inline>
+        </w:drawing>
+      </w:r>
+    </w:p>
+    <w:p/>
+    <w:p>
+      <w:r>
+        <w:rPr>
+          <w:rFonts w:hint="eastAsia"/>
+        </w:rPr>
+        <w:t>則原本</w:t>
+      </w:r>
+      <w:r>
+        <w:t>server</w:t>
+      </w:r>
+      <w:r>
+        <w:rPr>
+          <w:rFonts w:hint="eastAsia"/>
+        </w:rPr>
+        <w:t>中的</w:t>
+      </w:r>
+      <w:proofErr w:type="spellStart"/>
+      <w:r>
+        <w:rPr>
+          <w:rFonts w:hint="eastAsia"/>
+        </w:rPr>
+        <w:t>p</w:t>
+      </w:r>
+      <w:r>
+        <w:t>ackage.json</w:t>
+      </w:r>
+      <w:proofErr w:type="spellEnd"/>
+      <w:r>
+        <w:rPr>
+          <w:rFonts w:hint="eastAsia"/>
+        </w:rPr>
+        <w:t>即可以刪除</w:t>
+      </w:r>
+    </w:p>
+    <w:p>
+      <w:r>
+        <w:rPr>
+          <w:rFonts w:hint="eastAsia"/>
+        </w:rPr>
+        <w:t>接下來就可以直接在專案直接</w:t>
+      </w:r>
+      <w:r>
+        <w:rPr>
+          <w:rFonts w:hint="eastAsia"/>
+        </w:rPr>
+        <w:t>n</w:t>
+      </w:r>
+      <w:r>
+        <w:t>ode bin\www</w:t>
+      </w:r>
+    </w:p>
+    <w:p>
+      <w:pPr>
+        <w:rPr>
+          <w:rFonts w:hint="eastAsia"/>
+        </w:rPr>
+      </w:pPr>
+      <w:r>
+        <w:rPr>
+          <w:rFonts w:hint="eastAsia"/>
+        </w:rPr>
+        <w:t>網址輸入</w:t>
+      </w:r>
+      <w:r>
+        <w:rPr>
+          <w:rFonts w:hint="eastAsia"/>
+        </w:rPr>
+        <w:t>l</w:t>
+      </w:r>
+      <w:r>
+        <w:t>ocalhost:3000</w:t>
+      </w:r>
+      <w:r>
+        <w:rPr>
+          <w:rFonts w:hint="eastAsia"/>
+        </w:rPr>
+        <w:t>就可以看到</w:t>
+      </w:r>
+      <w:r>
+        <w:rPr>
+          <w:rFonts w:hint="eastAsia"/>
+        </w:rPr>
+        <w:t>express!</w:t>
+      </w:r>
+      <w:bookmarkStart w:id="0" w:name="_GoBack"/>
+      <w:bookmarkEnd w:id="0"/>
+    </w:p>
+    <w:p>
+      <w:pPr>
+        <w:rPr>
+          <w:rFonts w:hint="eastAsia"/>
+        </w:rPr>
+      </w:pPr>
+    </w:p>
+    <w:p>
+      <w:pPr>
+        <w:rPr>
+          <w:rFonts w:hint="eastAsia"/>
+        </w:rPr>
+      </w:pPr>
+      <w:r>
+        <w:rPr>
+          <w:rFonts w:hint="eastAsia"/>
+        </w:rPr>
+        <w:t>4</w:t>
+      </w:r>
+      <w:r>
+        <w:t>.</w:t>
+      </w:r>
+    </w:p>
+    <w:p>
+      <w:pPr>
+        <w:pStyle w:val="a7"/>
+        <w:ind w:leftChars="0" w:left="360"/>
       </w:pPr>
       <w:r>
         <w:rPr>
@@ -421,6 +916,7 @@
         <w:rPr>
           <w:noProof/>
         </w:rPr>
+        <w:lastRenderedPageBreak/>
         <w:drawing>
           <wp:inline distT="0" distB="0" distL="0" distR="0" wp14:anchorId="53D83F99" wp14:editId="1697C809">
             <wp:extent cx="5274310" cy="3058614"/>
@@ -439,7 +935,7 @@
                     </pic:cNvPicPr>
                   </pic:nvPicPr>
                   <pic:blipFill>
-                    <a:blip r:embed="rId7">
+                    <a:blip r:embed="rId10">
                       <a:extLst>
                         <a:ext uri="{28A0092B-C50C-407E-A947-70E740481C1C}">
                           <a14:useLocalDpi xmlns:a14="http://schemas.microsoft.com/office/drawing/2010/main" val="0"/>
@@ -672,12 +1168,9 @@
     <w:p>
       <w:pPr>
         <w:rPr>
-          <w:rFonts w:hint="eastAsia"/>
-          <w:color w:val="FF0000"/>
-        </w:rPr>
-      </w:pPr>
-      <w:bookmarkStart w:id="0" w:name="_GoBack"/>
-      <w:bookmarkEnd w:id="0"/>
+          <w:color w:val="FF0000"/>
+        </w:rPr>
+      </w:pPr>
     </w:p>
     <w:p>
       <w:pPr>
@@ -703,7 +1196,6 @@
     <w:p>
       <w:pPr>
         <w:rPr>
-          <w:rFonts w:hint="eastAsia"/>
           <w:color w:val="FF0000"/>
         </w:rPr>
       </w:pPr>
@@ -712,7 +1204,6 @@
           <w:noProof/>
           <w:color w:val="FF0000"/>
         </w:rPr>
-        <w:lastRenderedPageBreak/>
         <w:drawing>
           <wp:inline distT="0" distB="0" distL="0" distR="0" wp14:anchorId="668C3FD3" wp14:editId="6862C3AE">
             <wp:extent cx="5274310" cy="2913231"/>
@@ -731,7 +1222,7 @@
                     </pic:cNvPicPr>
                   </pic:nvPicPr>
                   <pic:blipFill>
-                    <a:blip r:embed="rId8">
+                    <a:blip r:embed="rId11">
                       <a:extLst>
                         <a:ext uri="{28A0092B-C50C-407E-A947-70E740481C1C}">
                           <a14:useLocalDpi xmlns:a14="http://schemas.microsoft.com/office/drawing/2010/main" val="0"/>
@@ -774,6 +1265,7 @@
           <w:noProof/>
           <w:color w:val="FF0000"/>
         </w:rPr>
+        <w:lastRenderedPageBreak/>
         <w:drawing>
           <wp:inline distT="0" distB="0" distL="0" distR="0" wp14:anchorId="383DAEAC" wp14:editId="5EA6C828">
             <wp:extent cx="5274310" cy="3253573"/>
@@ -792,7 +1284,7 @@
                     </pic:cNvPicPr>
                   </pic:nvPicPr>
                   <pic:blipFill>
-                    <a:blip r:embed="rId9">
+                    <a:blip r:embed="rId12">
                       <a:extLst>
                         <a:ext uri="{28A0092B-C50C-407E-A947-70E740481C1C}">
                           <a14:useLocalDpi xmlns:a14="http://schemas.microsoft.com/office/drawing/2010/main" val="0"/>

</xml_diff>

<commit_message>
1. add ejs engine 2.remove jade view 3. add html view
</commit_message>
<xml_diff>
--- a/筆記13_Express小筆記_前後端為了demo合一.docx
+++ b/筆記13_Express小筆記_前後端為了demo合一.docx
@@ -836,8 +836,6 @@
         </w:rPr>
         <w:t>express!</w:t>
       </w:r>
-      <w:bookmarkStart w:id="0" w:name="_GoBack"/>
-      <w:bookmarkEnd w:id="0"/>
     </w:p>
     <w:p>
       <w:pPr>
@@ -1322,13 +1320,314 @@
           <w:color w:val="FF0000"/>
         </w:rPr>
       </w:pPr>
-    </w:p>
-    <w:p>
-      <w:pPr>
-        <w:rPr>
-          <w:color w:val="FF0000"/>
-        </w:rPr>
-      </w:pPr>
+      <w:r>
+        <w:rPr>
+          <w:rFonts w:hint="eastAsia"/>
+          <w:color w:val="FF0000"/>
+        </w:rPr>
+        <w:t>&gt;</w:t>
+      </w:r>
+      <w:r>
+        <w:rPr>
+          <w:color w:val="FF0000"/>
+        </w:rPr>
+        <w:t>&gt;&gt;</w:t>
+      </w:r>
+    </w:p>
+    <w:p>
+      <w:pPr>
+        <w:rPr>
+          <w:color w:val="FF0000"/>
+        </w:rPr>
+      </w:pPr>
+      <w:r>
+        <w:rPr>
+          <w:noProof/>
+        </w:rPr>
+        <w:drawing>
+          <wp:inline distT="0" distB="0" distL="0" distR="0" wp14:anchorId="51797FBC" wp14:editId="442DAF26">
+            <wp:extent cx="5274310" cy="2966720"/>
+            <wp:effectExtent l="0" t="0" r="2540" b="5080"/>
+            <wp:docPr id="8" name="圖片 8"/>
+            <wp:cNvGraphicFramePr>
+              <a:graphicFrameLocks xmlns:a="http://schemas.openxmlformats.org/drawingml/2006/main" noChangeAspect="1"/>
+            </wp:cNvGraphicFramePr>
+            <a:graphic xmlns:a="http://schemas.openxmlformats.org/drawingml/2006/main">
+              <a:graphicData uri="http://schemas.openxmlformats.org/drawingml/2006/picture">
+                <pic:pic xmlns:pic="http://schemas.openxmlformats.org/drawingml/2006/picture">
+                  <pic:nvPicPr>
+                    <pic:cNvPr id="1" name=""/>
+                    <pic:cNvPicPr/>
+                  </pic:nvPicPr>
+                  <pic:blipFill>
+                    <a:blip r:embed="rId13"/>
+                    <a:stretch>
+                      <a:fillRect/>
+                    </a:stretch>
+                  </pic:blipFill>
+                  <pic:spPr>
+                    <a:xfrm>
+                      <a:off x="0" y="0"/>
+                      <a:ext cx="5274310" cy="2966720"/>
+                    </a:xfrm>
+                    <a:prstGeom prst="rect">
+                      <a:avLst/>
+                    </a:prstGeom>
+                  </pic:spPr>
+                </pic:pic>
+              </a:graphicData>
+            </a:graphic>
+          </wp:inline>
+        </w:drawing>
+      </w:r>
+    </w:p>
+    <w:p>
+      <w:pPr>
+        <w:rPr>
+          <w:color w:val="FF0000"/>
+        </w:rPr>
+      </w:pPr>
+    </w:p>
+    <w:p>
+      <w:pPr>
+        <w:rPr>
+          <w:color w:val="FF0000"/>
+        </w:rPr>
+      </w:pPr>
+      <w:r>
+        <w:rPr>
+          <w:rFonts w:hint="eastAsia"/>
+          <w:color w:val="FF0000"/>
+        </w:rPr>
+        <w:t>把</w:t>
+      </w:r>
+      <w:r>
+        <w:rPr>
+          <w:rFonts w:hint="eastAsia"/>
+          <w:color w:val="FF0000"/>
+        </w:rPr>
+        <w:t>v</w:t>
+      </w:r>
+      <w:r>
+        <w:rPr>
+          <w:color w:val="FF0000"/>
+        </w:rPr>
+        <w:t>iew</w:t>
+      </w:r>
+      <w:r>
+        <w:rPr>
+          <w:rFonts w:hint="eastAsia"/>
+          <w:color w:val="FF0000"/>
+        </w:rPr>
+        <w:t>的</w:t>
+      </w:r>
+      <w:r>
+        <w:rPr>
+          <w:rFonts w:hint="eastAsia"/>
+          <w:color w:val="FF0000"/>
+        </w:rPr>
+        <w:t>j</w:t>
+      </w:r>
+      <w:r>
+        <w:rPr>
+          <w:color w:val="FF0000"/>
+        </w:rPr>
+        <w:t>ade</w:t>
+      </w:r>
+      <w:r>
+        <w:rPr>
+          <w:rFonts w:hint="eastAsia"/>
+          <w:color w:val="FF0000"/>
+        </w:rPr>
+        <w:t>全部換為</w:t>
+      </w:r>
+      <w:r>
+        <w:rPr>
+          <w:rFonts w:hint="eastAsia"/>
+          <w:color w:val="FF0000"/>
+        </w:rPr>
+        <w:t>:</w:t>
+      </w:r>
+    </w:p>
+    <w:p>
+      <w:pPr>
+        <w:rPr>
+          <w:rFonts w:hint="eastAsia"/>
+          <w:color w:val="FF0000"/>
+        </w:rPr>
+      </w:pPr>
+      <w:r>
+        <w:rPr>
+          <w:rFonts w:hint="eastAsia"/>
+          <w:color w:val="FF0000"/>
+        </w:rPr>
+        <w:t>.</w:t>
+      </w:r>
+      <w:r>
+        <w:rPr>
+          <w:color w:val="FF0000"/>
+        </w:rPr>
+        <w:t>html</w:t>
+      </w:r>
+      <w:r>
+        <w:rPr>
+          <w:rFonts w:hint="eastAsia"/>
+          <w:color w:val="FF0000"/>
+        </w:rPr>
+        <w:t>就可以用啦</w:t>
+      </w:r>
+      <w:r>
+        <w:rPr>
+          <w:rFonts w:hint="eastAsia"/>
+          <w:color w:val="FF0000"/>
+        </w:rPr>
+        <w:t>!!</w:t>
+      </w:r>
+      <w:r>
+        <w:rPr>
+          <w:noProof/>
+        </w:rPr>
+        <w:t xml:space="preserve"> </w:t>
+      </w:r>
+      <w:r>
+        <w:rPr>
+          <w:noProof/>
+        </w:rPr>
+        <w:lastRenderedPageBreak/>
+        <w:drawing>
+          <wp:inline distT="0" distB="0" distL="0" distR="0" wp14:anchorId="2E17ECBD" wp14:editId="1F05917F">
+            <wp:extent cx="5274310" cy="2966720"/>
+            <wp:effectExtent l="0" t="0" r="2540" b="5080"/>
+            <wp:docPr id="9" name="圖片 9"/>
+            <wp:cNvGraphicFramePr>
+              <a:graphicFrameLocks xmlns:a="http://schemas.openxmlformats.org/drawingml/2006/main" noChangeAspect="1"/>
+            </wp:cNvGraphicFramePr>
+            <a:graphic xmlns:a="http://schemas.openxmlformats.org/drawingml/2006/main">
+              <a:graphicData uri="http://schemas.openxmlformats.org/drawingml/2006/picture">
+                <pic:pic xmlns:pic="http://schemas.openxmlformats.org/drawingml/2006/picture">
+                  <pic:nvPicPr>
+                    <pic:cNvPr id="1" name=""/>
+                    <pic:cNvPicPr/>
+                  </pic:nvPicPr>
+                  <pic:blipFill>
+                    <a:blip r:embed="rId14"/>
+                    <a:stretch>
+                      <a:fillRect/>
+                    </a:stretch>
+                  </pic:blipFill>
+                  <pic:spPr>
+                    <a:xfrm>
+                      <a:off x="0" y="0"/>
+                      <a:ext cx="5274310" cy="2966720"/>
+                    </a:xfrm>
+                    <a:prstGeom prst="rect">
+                      <a:avLst/>
+                    </a:prstGeom>
+                  </pic:spPr>
+                </pic:pic>
+              </a:graphicData>
+            </a:graphic>
+          </wp:inline>
+        </w:drawing>
+      </w:r>
+    </w:p>
+    <w:p>
+      <w:pPr>
+        <w:rPr>
+          <w:rFonts w:hint="eastAsia"/>
+          <w:color w:val="FF0000"/>
+        </w:rPr>
+      </w:pPr>
+      <w:r>
+        <w:rPr>
+          <w:noProof/>
+        </w:rPr>
+        <w:drawing>
+          <wp:inline distT="0" distB="0" distL="0" distR="0" wp14:anchorId="5608A024" wp14:editId="46551FAA">
+            <wp:extent cx="5274310" cy="2966720"/>
+            <wp:effectExtent l="0" t="0" r="2540" b="5080"/>
+            <wp:docPr id="7" name="圖片 7"/>
+            <wp:cNvGraphicFramePr>
+              <a:graphicFrameLocks xmlns:a="http://schemas.openxmlformats.org/drawingml/2006/main" noChangeAspect="1"/>
+            </wp:cNvGraphicFramePr>
+            <a:graphic xmlns:a="http://schemas.openxmlformats.org/drawingml/2006/main">
+              <a:graphicData uri="http://schemas.openxmlformats.org/drawingml/2006/picture">
+                <pic:pic xmlns:pic="http://schemas.openxmlformats.org/drawingml/2006/picture">
+                  <pic:nvPicPr>
+                    <pic:cNvPr id="1" name=""/>
+                    <pic:cNvPicPr/>
+                  </pic:nvPicPr>
+                  <pic:blipFill>
+                    <a:blip r:embed="rId15"/>
+                    <a:stretch>
+                      <a:fillRect/>
+                    </a:stretch>
+                  </pic:blipFill>
+                  <pic:spPr>
+                    <a:xfrm>
+                      <a:off x="0" y="0"/>
+                      <a:ext cx="5274310" cy="2966720"/>
+                    </a:xfrm>
+                    <a:prstGeom prst="rect">
+                      <a:avLst/>
+                    </a:prstGeom>
+                  </pic:spPr>
+                </pic:pic>
+              </a:graphicData>
+            </a:graphic>
+          </wp:inline>
+        </w:drawing>
+      </w:r>
+    </w:p>
+    <w:p>
+      <w:pPr>
+        <w:rPr>
+          <w:color w:val="FF0000"/>
+        </w:rPr>
+      </w:pPr>
+      <w:r>
+        <w:rPr>
+          <w:noProof/>
+        </w:rPr>
+        <w:lastRenderedPageBreak/>
+        <w:drawing>
+          <wp:inline distT="0" distB="0" distL="0" distR="0" wp14:anchorId="784893F1" wp14:editId="1037A45A">
+            <wp:extent cx="5274310" cy="2966720"/>
+            <wp:effectExtent l="0" t="0" r="2540" b="5080"/>
+            <wp:docPr id="10" name="圖片 10"/>
+            <wp:cNvGraphicFramePr>
+              <a:graphicFrameLocks xmlns:a="http://schemas.openxmlformats.org/drawingml/2006/main" noChangeAspect="1"/>
+            </wp:cNvGraphicFramePr>
+            <a:graphic xmlns:a="http://schemas.openxmlformats.org/drawingml/2006/main">
+              <a:graphicData uri="http://schemas.openxmlformats.org/drawingml/2006/picture">
+                <pic:pic xmlns:pic="http://schemas.openxmlformats.org/drawingml/2006/picture">
+                  <pic:nvPicPr>
+                    <pic:cNvPr id="1" name=""/>
+                    <pic:cNvPicPr/>
+                  </pic:nvPicPr>
+                  <pic:blipFill>
+                    <a:blip r:embed="rId16"/>
+                    <a:stretch>
+                      <a:fillRect/>
+                    </a:stretch>
+                  </pic:blipFill>
+                  <pic:spPr>
+                    <a:xfrm>
+                      <a:off x="0" y="0"/>
+                      <a:ext cx="5274310" cy="2966720"/>
+                    </a:xfrm>
+                    <a:prstGeom prst="rect">
+                      <a:avLst/>
+                    </a:prstGeom>
+                  </pic:spPr>
+                </pic:pic>
+              </a:graphicData>
+            </a:graphic>
+          </wp:inline>
+        </w:drawing>
+      </w:r>
+      <w:bookmarkStart w:id="0" w:name="_GoBack"/>
+      <w:bookmarkEnd w:id="0"/>
     </w:p>
     <w:p>
       <w:pPr>

</xml_diff>